<commit_message>
swt.jar is a 64bit windows lib for swt
added benchmark from RMI
</commit_message>
<xml_diff>
--- a/Benchmarking.docx
+++ b/Benchmarking.docx
@@ -60,37 +60,30 @@
     <w:p>
       <w:pPr>
         <w:spacing w:after="0" w:line="240" w:lineRule="auto"/>
-        <w:rPr>
-          <w:lang w:val="en-GB"/>
-        </w:rPr>
-      </w:pPr>
-      <w:r>
-        <w:rPr>
-          <w:lang w:val="en-GB"/>
-        </w:rPr>
+      </w:pPr>
+      <w:r>
         <w:t>8 GB RAM</w:t>
       </w:r>
     </w:p>
     <w:p>
       <w:pPr>
         <w:spacing w:after="0" w:line="240" w:lineRule="auto"/>
-        <w:rPr>
-          <w:lang w:val="en-GB"/>
-        </w:rPr>
-      </w:pPr>
-      <w:r>
-        <w:rPr>
-          <w:lang w:val="en-GB"/>
-        </w:rPr>
-        <w:t>64 bit Windows 7 Professional</w:t>
-      </w:r>
-    </w:p>
-    <w:p>
-      <w:pPr>
-        <w:spacing w:after="0" w:line="240" w:lineRule="auto"/>
-        <w:rPr>
-          <w:lang w:val="en-GB"/>
-        </w:rPr>
+      </w:pPr>
+      <w:r>
+        <w:t xml:space="preserve">64 </w:t>
+      </w:r>
+      <w:proofErr w:type="spellStart"/>
+      <w:r>
+        <w:t>bit</w:t>
+      </w:r>
+      <w:proofErr w:type="spellEnd"/>
+      <w:r>
+        <w:t xml:space="preserve"> Windows 7 Professional</w:t>
+      </w:r>
+    </w:p>
+    <w:p>
+      <w:pPr>
+        <w:spacing w:after="0" w:line="240" w:lineRule="auto"/>
       </w:pPr>
     </w:p>
     <w:p>
@@ -109,7 +102,42 @@
       </w:r>
       <w:proofErr w:type="spellEnd"/>
       <w:r>
-        <w:t xml:space="preserve"> 100 Stück „angefertigt“.</w:t>
+        <w:t xml:space="preserve"> 100 Stück</w:t>
+      </w:r>
+      <w:r>
+        <w:t xml:space="preserve">(6 * 100 </w:t>
+      </w:r>
+      <w:proofErr w:type="spellStart"/>
+      <w:r>
+        <w:t>Stk</w:t>
+      </w:r>
+      <w:proofErr w:type="spellEnd"/>
+      <w:r>
+        <w:t>.)</w:t>
+      </w:r>
+      <w:r>
+        <w:t xml:space="preserve"> „angefertigt“.</w:t>
+      </w:r>
+    </w:p>
+    <w:p>
+      <w:pPr>
+        <w:spacing w:after="0" w:line="240" w:lineRule="auto"/>
+      </w:pPr>
+    </w:p>
+    <w:p>
+      <w:pPr>
+        <w:spacing w:after="0" w:line="240" w:lineRule="auto"/>
+      </w:pPr>
+      <w:r>
+        <w:t xml:space="preserve">Der Benchmark wurde mit </w:t>
+      </w:r>
+      <w:proofErr w:type="spellStart"/>
+      <w:r>
+        <w:t>VisualVM</w:t>
+      </w:r>
+      <w:proofErr w:type="spellEnd"/>
+      <w:r>
+        <w:t xml:space="preserve"> überwacht und analysiert.</w:t>
       </w:r>
     </w:p>
     <w:p>
@@ -255,6 +283,9 @@
       </w:pPr>
       <w:r>
         <w:lastRenderedPageBreak/>
+        <w:t xml:space="preserve">XVSM - </w:t>
+      </w:r>
+      <w:r>
         <w:t>Auslastung</w:t>
       </w:r>
     </w:p>
@@ -269,12 +300,7 @@
       </w:r>
       <w:proofErr w:type="spellEnd"/>
       <w:r>
-        <w:t xml:space="preserve"> ist in der Grafik zu sehen</w:t>
-      </w:r>
-      <w:bookmarkStart w:id="0" w:name="_GoBack"/>
-      <w:bookmarkEnd w:id="0"/>
-      <w:r>
-        <w:t xml:space="preserve">, wie viele </w:t>
+        <w:t xml:space="preserve"> ist in der Grafik zu sehen, wie viele </w:t>
       </w:r>
       <w:proofErr w:type="spellStart"/>
       <w:r>
@@ -316,6 +342,72 @@
                     <a:xfrm>
                       <a:off x="0" y="0"/>
                       <a:ext cx="5760720" cy="3762375"/>
+                    </a:xfrm>
+                    <a:prstGeom prst="rect">
+                      <a:avLst/>
+                    </a:prstGeom>
+                  </pic:spPr>
+                </pic:pic>
+              </a:graphicData>
+            </a:graphic>
+          </wp:inline>
+        </w:drawing>
+      </w:r>
+    </w:p>
+    <w:p/>
+    <w:p>
+      <w:r>
+        <w:br w:type="page"/>
+      </w:r>
+    </w:p>
+    <w:p>
+      <w:pPr>
+        <w:pStyle w:val="berschrift2"/>
+      </w:pPr>
+      <w:r>
+        <w:lastRenderedPageBreak/>
+        <w:t>RMI – Auslastung</w:t>
+      </w:r>
+    </w:p>
+    <w:p/>
+    <w:p>
+      <w:r>
+        <w:t xml:space="preserve">Im Vergleich zu dem Ressourcenverbrauch in XVSM ist hier im Heap zu sehen, dass dieser genauso ansteigt aber nicht so rasant und während der Ausführung wurde der Heap nur 3 mal geleert. </w:t>
+      </w:r>
+      <w:bookmarkStart w:id="0" w:name="_GoBack"/>
+      <w:bookmarkEnd w:id="0"/>
+    </w:p>
+    <w:p>
+      <w:r>
+        <w:rPr>
+          <w:noProof/>
+          <w:lang w:eastAsia="de-AT"/>
+        </w:rPr>
+        <w:drawing>
+          <wp:inline distT="0" distB="0" distL="0" distR="0" wp14:anchorId="16F9A93C" wp14:editId="31AA38EE">
+            <wp:extent cx="5760720" cy="3772535"/>
+            <wp:effectExtent l="0" t="0" r="0" b="0"/>
+            <wp:docPr id="3" name="Grafik 3"/>
+            <wp:cNvGraphicFramePr>
+              <a:graphicFrameLocks xmlns:a="http://schemas.openxmlformats.org/drawingml/2006/main" noChangeAspect="1"/>
+            </wp:cNvGraphicFramePr>
+            <a:graphic xmlns:a="http://schemas.openxmlformats.org/drawingml/2006/main">
+              <a:graphicData uri="http://schemas.openxmlformats.org/drawingml/2006/picture">
+                <pic:pic xmlns:pic="http://schemas.openxmlformats.org/drawingml/2006/picture">
+                  <pic:nvPicPr>
+                    <pic:cNvPr id="1" name=""/>
+                    <pic:cNvPicPr/>
+                  </pic:nvPicPr>
+                  <pic:blipFill>
+                    <a:blip r:embed="rId6"/>
+                    <a:stretch>
+                      <a:fillRect/>
+                    </a:stretch>
+                  </pic:blipFill>
+                  <pic:spPr>
+                    <a:xfrm>
+                      <a:off x="0" y="0"/>
+                      <a:ext cx="5760720" cy="3772535"/>
                     </a:xfrm>
                     <a:prstGeom prst="rect">
                       <a:avLst/>

</xml_diff>